<commit_message>
Remove Zipf law parts from the paper, edit plots, add regression results, edit text, add references
</commit_message>
<xml_diff>
--- a/legal-companies-concentration-and-availability/reference.docx
+++ b/legal-companies-concentration-and-availability/reference.docx
@@ -10,18 +10,18 @@
         <w:spacing w:before="480" w:after="240"/>
         <w:jc w:val="left"/>
         <w:rPr>
-          <w:lang w:val="ru-RU"/>
-        </w:rPr>
-      </w:pPr>
-      <w:r>
-        <w:rPr>
-          <w:lang w:val="ru-RU"/>
-        </w:rPr>
-        <w:t xml:space="preserve"> </w:t>
-      </w:r>
-      <w:r>
-        <w:rPr>
-          <w:lang w:val="ru-RU"/>
+          <w:lang w:val="en-US"/>
+        </w:rPr>
+      </w:pPr>
+      <w:r>
+        <w:rPr>
+          <w:lang w:val="en-US"/>
+        </w:rPr>
+        <w:t xml:space="preserve"> </w:t>
+      </w:r>
+      <w:r>
+        <w:rPr>
+          <w:lang w:val="en-US"/>
         </w:rPr>
         <w:t xml:space="preserve">Title </w:t>
       </w:r>
@@ -30,18 +30,18 @@
       <w:pPr>
         <w:pStyle w:val="Style16"/>
         <w:rPr>
-          <w:lang w:val="ru-RU"/>
-        </w:rPr>
-      </w:pPr>
-      <w:r>
-        <w:rPr>
-          <w:lang w:val="ru-RU"/>
-        </w:rPr>
-        <w:t xml:space="preserve"> </w:t>
-      </w:r>
-      <w:r>
-        <w:rPr>
-          <w:lang w:val="ru-RU"/>
+          <w:lang w:val="en-US"/>
+        </w:rPr>
+      </w:pPr>
+      <w:r>
+        <w:rPr>
+          <w:lang w:val="en-US"/>
+        </w:rPr>
+        <w:t xml:space="preserve"> </w:t>
+      </w:r>
+      <w:r>
+        <w:rPr>
+          <w:lang w:val="en-US"/>
         </w:rPr>
         <w:t xml:space="preserve">Subtitle </w:t>
       </w:r>
@@ -50,18 +50,18 @@
       <w:pPr>
         <w:pStyle w:val="Author"/>
         <w:rPr>
-          <w:lang w:val="ru-RU"/>
-        </w:rPr>
-      </w:pPr>
-      <w:r>
-        <w:rPr>
-          <w:lang w:val="ru-RU"/>
-        </w:rPr>
-        <w:t xml:space="preserve"> </w:t>
-      </w:r>
-      <w:r>
-        <w:rPr>
-          <w:lang w:val="ru-RU"/>
+          <w:lang w:val="en-US"/>
+        </w:rPr>
+      </w:pPr>
+      <w:r>
+        <w:rPr>
+          <w:lang w:val="en-US"/>
+        </w:rPr>
+        <w:t xml:space="preserve"> </w:t>
+      </w:r>
+      <w:r>
+        <w:rPr>
+          <w:lang w:val="en-US"/>
         </w:rPr>
         <w:t xml:space="preserve">Author </w:t>
       </w:r>
@@ -70,18 +70,18 @@
       <w:pPr>
         <w:pStyle w:val="Date"/>
         <w:rPr>
-          <w:lang w:val="ru-RU"/>
-        </w:rPr>
-      </w:pPr>
-      <w:r>
-        <w:rPr>
-          <w:lang w:val="ru-RU"/>
-        </w:rPr>
-        <w:t xml:space="preserve"> </w:t>
-      </w:r>
-      <w:r>
-        <w:rPr>
-          <w:lang w:val="ru-RU"/>
+          <w:lang w:val="en-US"/>
+        </w:rPr>
+      </w:pPr>
+      <w:r>
+        <w:rPr>
+          <w:lang w:val="en-US"/>
+        </w:rPr>
+        <w:t xml:space="preserve"> </w:t>
+      </w:r>
+      <w:r>
+        <w:rPr>
+          <w:lang w:val="en-US"/>
         </w:rPr>
         <w:t xml:space="preserve">Date </w:t>
       </w:r>
@@ -90,18 +90,18 @@
       <w:pPr>
         <w:pStyle w:val="Abstract"/>
         <w:rPr>
-          <w:lang w:val="ru-RU"/>
-        </w:rPr>
-      </w:pPr>
-      <w:r>
-        <w:rPr>
-          <w:lang w:val="ru-RU"/>
-        </w:rPr>
-        <w:t xml:space="preserve"> </w:t>
-      </w:r>
-      <w:r>
-        <w:rPr>
-          <w:lang w:val="ru-RU"/>
+          <w:lang w:val="en-US"/>
+        </w:rPr>
+      </w:pPr>
+      <w:r>
+        <w:rPr>
+          <w:lang w:val="en-US"/>
+        </w:rPr>
+        <w:t xml:space="preserve"> </w:t>
+      </w:r>
+      <w:r>
+        <w:rPr>
+          <w:lang w:val="en-US"/>
         </w:rPr>
         <w:t xml:space="preserve">Abstract </w:t>
       </w:r>
@@ -110,19 +110,19 @@
       <w:pPr>
         <w:pStyle w:val="1"/>
         <w:rPr>
-          <w:lang w:val="ru-RU"/>
+          <w:lang w:val="en-US"/>
         </w:rPr>
       </w:pPr>
       <w:bookmarkStart w:id="0" w:name="heading-1"/>
       <w:r>
         <w:rPr>
-          <w:lang w:val="ru-RU"/>
-        </w:rPr>
-        <w:t xml:space="preserve"> </w:t>
-      </w:r>
-      <w:r>
-        <w:rPr>
-          <w:lang w:val="ru-RU"/>
+          <w:lang w:val="en-US"/>
+        </w:rPr>
+        <w:t xml:space="preserve"> </w:t>
+      </w:r>
+      <w:r>
+        <w:rPr>
+          <w:lang w:val="en-US"/>
         </w:rPr>
         <w:t xml:space="preserve">Heading 1 </w:t>
       </w:r>
@@ -132,19 +132,19 @@
       <w:pPr>
         <w:pStyle w:val="2"/>
         <w:rPr>
-          <w:lang w:val="ru-RU"/>
+          <w:lang w:val="en-US"/>
         </w:rPr>
       </w:pPr>
       <w:bookmarkStart w:id="1" w:name="heading-2"/>
       <w:r>
         <w:rPr>
-          <w:lang w:val="ru-RU"/>
-        </w:rPr>
-        <w:t xml:space="preserve"> </w:t>
-      </w:r>
-      <w:r>
-        <w:rPr>
-          <w:lang w:val="ru-RU"/>
+          <w:lang w:val="en-US"/>
+        </w:rPr>
+        <w:t xml:space="preserve"> </w:t>
+      </w:r>
+      <w:r>
+        <w:rPr>
+          <w:lang w:val="en-US"/>
         </w:rPr>
         <w:t xml:space="preserve">Heading 2 </w:t>
       </w:r>
@@ -154,19 +154,19 @@
       <w:pPr>
         <w:pStyle w:val="3"/>
         <w:rPr>
-          <w:lang w:val="ru-RU"/>
+          <w:lang w:val="en-US"/>
         </w:rPr>
       </w:pPr>
       <w:bookmarkStart w:id="2" w:name="heading-3"/>
       <w:r>
         <w:rPr>
-          <w:lang w:val="ru-RU"/>
-        </w:rPr>
-        <w:t xml:space="preserve"> </w:t>
-      </w:r>
-      <w:r>
-        <w:rPr>
-          <w:lang w:val="ru-RU"/>
+          <w:lang w:val="en-US"/>
+        </w:rPr>
+        <w:t xml:space="preserve"> </w:t>
+      </w:r>
+      <w:r>
+        <w:rPr>
+          <w:lang w:val="en-US"/>
         </w:rPr>
         <w:t xml:space="preserve">Heading 3 </w:t>
       </w:r>
@@ -176,19 +176,19 @@
       <w:pPr>
         <w:pStyle w:val="4"/>
         <w:rPr>
-          <w:lang w:val="ru-RU"/>
+          <w:lang w:val="en-US"/>
         </w:rPr>
       </w:pPr>
       <w:bookmarkStart w:id="3" w:name="heading-4"/>
       <w:r>
         <w:rPr>
-          <w:lang w:val="ru-RU"/>
-        </w:rPr>
-        <w:t xml:space="preserve"> </w:t>
-      </w:r>
-      <w:r>
-        <w:rPr>
-          <w:lang w:val="ru-RU"/>
+          <w:lang w:val="en-US"/>
+        </w:rPr>
+        <w:t xml:space="preserve"> </w:t>
+      </w:r>
+      <w:r>
+        <w:rPr>
+          <w:lang w:val="en-US"/>
         </w:rPr>
         <w:t xml:space="preserve">Heading 4 </w:t>
       </w:r>
@@ -198,19 +198,19 @@
       <w:pPr>
         <w:pStyle w:val="5"/>
         <w:rPr>
-          <w:lang w:val="ru-RU"/>
+          <w:lang w:val="en-US"/>
         </w:rPr>
       </w:pPr>
       <w:bookmarkStart w:id="4" w:name="heading-5"/>
       <w:r>
         <w:rPr>
-          <w:lang w:val="ru-RU"/>
-        </w:rPr>
-        <w:t xml:space="preserve"> </w:t>
-      </w:r>
-      <w:r>
-        <w:rPr>
-          <w:lang w:val="ru-RU"/>
+          <w:lang w:val="en-US"/>
+        </w:rPr>
+        <w:t xml:space="preserve"> </w:t>
+      </w:r>
+      <w:r>
+        <w:rPr>
+          <w:lang w:val="en-US"/>
         </w:rPr>
         <w:t xml:space="preserve">Heading 5 </w:t>
       </w:r>
@@ -220,19 +220,19 @@
       <w:pPr>
         <w:pStyle w:val="6"/>
         <w:rPr>
-          <w:lang w:val="ru-RU"/>
+          <w:lang w:val="en-US"/>
         </w:rPr>
       </w:pPr>
       <w:bookmarkStart w:id="5" w:name="heading-6"/>
       <w:r>
         <w:rPr>
-          <w:lang w:val="ru-RU"/>
-        </w:rPr>
-        <w:t xml:space="preserve"> </w:t>
-      </w:r>
-      <w:r>
-        <w:rPr>
-          <w:lang w:val="ru-RU"/>
+          <w:lang w:val="en-US"/>
+        </w:rPr>
+        <w:t xml:space="preserve"> </w:t>
+      </w:r>
+      <w:r>
+        <w:rPr>
+          <w:lang w:val="en-US"/>
         </w:rPr>
         <w:t xml:space="preserve">Heading 6 </w:t>
       </w:r>
@@ -242,19 +242,19 @@
       <w:pPr>
         <w:pStyle w:val="7"/>
         <w:rPr>
-          <w:lang w:val="ru-RU"/>
+          <w:lang w:val="en-US"/>
         </w:rPr>
       </w:pPr>
       <w:bookmarkStart w:id="6" w:name="heading-7"/>
       <w:r>
         <w:rPr>
-          <w:lang w:val="ru-RU"/>
-        </w:rPr>
-        <w:t xml:space="preserve"> </w:t>
-      </w:r>
-      <w:r>
-        <w:rPr>
-          <w:lang w:val="ru-RU"/>
+          <w:lang w:val="en-US"/>
+        </w:rPr>
+        <w:t xml:space="preserve"> </w:t>
+      </w:r>
+      <w:r>
+        <w:rPr>
+          <w:lang w:val="en-US"/>
         </w:rPr>
         <w:t xml:space="preserve">Heading 7 </w:t>
       </w:r>
@@ -264,19 +264,19 @@
       <w:pPr>
         <w:pStyle w:val="8"/>
         <w:rPr>
-          <w:lang w:val="ru-RU"/>
+          <w:lang w:val="en-US"/>
         </w:rPr>
       </w:pPr>
       <w:bookmarkStart w:id="7" w:name="heading-8"/>
       <w:r>
         <w:rPr>
-          <w:lang w:val="ru-RU"/>
-        </w:rPr>
-        <w:t xml:space="preserve"> </w:t>
-      </w:r>
-      <w:r>
-        <w:rPr>
-          <w:lang w:val="ru-RU"/>
+          <w:lang w:val="en-US"/>
+        </w:rPr>
+        <w:t xml:space="preserve"> </w:t>
+      </w:r>
+      <w:r>
+        <w:rPr>
+          <w:lang w:val="en-US"/>
         </w:rPr>
         <w:t xml:space="preserve">Heading 8 </w:t>
       </w:r>
@@ -286,19 +286,19 @@
       <w:pPr>
         <w:pStyle w:val="9"/>
         <w:rPr>
-          <w:lang w:val="ru-RU"/>
+          <w:lang w:val="en-US"/>
         </w:rPr>
       </w:pPr>
       <w:bookmarkStart w:id="8" w:name="heading-9"/>
       <w:r>
         <w:rPr>
-          <w:lang w:val="ru-RU"/>
-        </w:rPr>
-        <w:t xml:space="preserve"> </w:t>
-      </w:r>
-      <w:r>
-        <w:rPr>
-          <w:lang w:val="ru-RU"/>
+          <w:lang w:val="en-US"/>
+        </w:rPr>
+        <w:t xml:space="preserve"> </w:t>
+      </w:r>
+      <w:r>
+        <w:rPr>
+          <w:lang w:val="en-US"/>
         </w:rPr>
         <w:t xml:space="preserve">Heading 9 </w:t>
       </w:r>
@@ -308,18 +308,18 @@
       <w:pPr>
         <w:pStyle w:val="FirstParagraph"/>
         <w:rPr>
-          <w:lang w:val="ru-RU"/>
-        </w:rPr>
-      </w:pPr>
-      <w:r>
-        <w:rPr>
-          <w:lang w:val="ru-RU"/>
-        </w:rPr>
-        <w:t xml:space="preserve"> </w:t>
-      </w:r>
-      <w:r>
-        <w:rPr>
-          <w:lang w:val="ru-RU"/>
+          <w:lang w:val="en-US"/>
+        </w:rPr>
+      </w:pPr>
+      <w:r>
+        <w:rPr>
+          <w:lang w:val="en-US"/>
+        </w:rPr>
+        <w:t xml:space="preserve"> </w:t>
+      </w:r>
+      <w:r>
+        <w:rPr>
+          <w:lang w:val="en-US"/>
         </w:rPr>
         <w:t xml:space="preserve">First Paragraph. </w:t>
       </w:r>
@@ -331,47 +331,47 @@
       </w:pPr>
       <w:r>
         <w:rPr>
-          <w:lang w:val="ru-RU"/>
-        </w:rPr>
-        <w:t xml:space="preserve"> </w:t>
-      </w:r>
-      <w:r>
-        <w:rPr>
-          <w:lang w:val="ru-RU"/>
+          <w:lang w:val="en-US"/>
+        </w:rPr>
+        <w:t xml:space="preserve"> </w:t>
+      </w:r>
+      <w:r>
+        <w:rPr>
+          <w:lang w:val="en-US"/>
         </w:rPr>
         <w:t xml:space="preserve">Body Text. Body Text Char.    </w:t>
       </w:r>
       <w:r>
         <w:rPr>
           <w:rStyle w:val="VerbatimChar"/>
-          <w:lang w:val="ru-RU"/>
+          <w:lang w:val="en-US"/>
         </w:rPr>
         <w:t xml:space="preserve"> Verbatim Char </w:t>
       </w:r>
       <w:r>
         <w:rPr>
-          <w:lang w:val="ru-RU"/>
+          <w:lang w:val="en-US"/>
         </w:rPr>
         <w:t xml:space="preserve"> .    </w:t>
       </w:r>
       <w:hyperlink r:id="rId2">
         <w:r>
           <w:rPr>
-            <w:lang w:val="ru-RU"/>
+            <w:lang w:val="en-US"/>
           </w:rPr>
           <w:t xml:space="preserve"> Hyperlink </w:t>
         </w:r>
       </w:hyperlink>
       <w:r>
         <w:rPr>
-          <w:lang w:val="ru-RU"/>
+          <w:lang w:val="en-US"/>
         </w:rPr>
         <w:t xml:space="preserve"> .     Footnote. </w:t>
       </w:r>
       <w:r>
         <w:rPr>
           <w:rStyle w:val="Style6"/>
-          <w:lang w:val="ru-RU"/>
+          <w:lang w:val="en-US"/>
         </w:rPr>
         <w:footnoteReference w:id="2"/>
       </w:r>
@@ -380,18 +380,18 @@
       <w:pPr>
         <w:pStyle w:val="BlockText"/>
         <w:rPr>
-          <w:lang w:val="ru-RU"/>
-        </w:rPr>
-      </w:pPr>
-      <w:r>
-        <w:rPr>
-          <w:lang w:val="ru-RU"/>
-        </w:rPr>
-        <w:t xml:space="preserve"> </w:t>
-      </w:r>
-      <w:r>
-        <w:rPr>
-          <w:lang w:val="ru-RU"/>
+          <w:lang w:val="en-US"/>
+        </w:rPr>
+      </w:pPr>
+      <w:r>
+        <w:rPr>
+          <w:lang w:val="en-US"/>
+        </w:rPr>
+        <w:t xml:space="preserve"> </w:t>
+      </w:r>
+      <w:r>
+        <w:rPr>
+          <w:lang w:val="en-US"/>
         </w:rPr>
         <w:t xml:space="preserve">Block Text. </w:t>
       </w:r>
@@ -400,18 +400,18 @@
       <w:pPr>
         <w:pStyle w:val="TableCaption"/>
         <w:rPr>
-          <w:lang w:val="ru-RU"/>
-        </w:rPr>
-      </w:pPr>
-      <w:r>
-        <w:rPr>
-          <w:lang w:val="ru-RU"/>
-        </w:rPr>
-        <w:t xml:space="preserve"> </w:t>
-      </w:r>
-      <w:r>
-        <w:rPr>
-          <w:lang w:val="ru-RU"/>
+          <w:lang w:val="en-US"/>
+        </w:rPr>
+      </w:pPr>
+      <w:r>
+        <w:rPr>
+          <w:lang w:val="en-US"/>
+        </w:rPr>
+        <w:t xml:space="preserve"> </w:t>
+      </w:r>
+      <w:r>
+        <w:rPr>
+          <w:lang w:val="en-US"/>
         </w:rPr>
         <w:t xml:space="preserve">Table caption. </w:t>
       </w:r>
@@ -455,7 +455,7 @@
               <w:spacing w:before="36" w:after="36"/>
               <w:jc w:val="left"/>
               <w:rPr>
-                <w:lang w:val="ru-RU"/>
+                <w:lang w:val="en-US"/>
               </w:rPr>
             </w:pPr>
             <w:r>
@@ -464,7 +464,7 @@
                 <w:kern w:val="0"/>
                 <w:sz w:val="24"/>
                 <w:szCs w:val="24"/>
-                <w:lang w:val="ru-RU" w:eastAsia="en-US" w:bidi="ar-SA"/>
+                <w:lang w:val="en-US"/>
               </w:rPr>
               <w:t xml:space="preserve"> </w:t>
             </w:r>
@@ -474,7 +474,7 @@
                 <w:kern w:val="0"/>
                 <w:sz w:val="24"/>
                 <w:szCs w:val="24"/>
-                <w:lang w:val="ru-RU" w:eastAsia="en-US" w:bidi="ar-SA"/>
+                <w:lang w:val="en-US"/>
               </w:rPr>
               <w:t>Table</w:t>
             </w:r>
@@ -496,7 +496,7 @@
               <w:spacing w:before="36" w:after="36"/>
               <w:jc w:val="left"/>
               <w:rPr>
-                <w:lang w:val="ru-RU"/>
+                <w:lang w:val="en-US"/>
               </w:rPr>
             </w:pPr>
             <w:r>
@@ -505,7 +505,7 @@
                 <w:kern w:val="0"/>
                 <w:sz w:val="24"/>
                 <w:szCs w:val="24"/>
-                <w:lang w:val="ru-RU" w:eastAsia="en-US" w:bidi="ar-SA"/>
+                <w:lang w:val="en-US"/>
               </w:rPr>
               <w:t xml:space="preserve"> </w:t>
             </w:r>
@@ -515,7 +515,7 @@
                 <w:kern w:val="0"/>
                 <w:sz w:val="24"/>
                 <w:szCs w:val="24"/>
-                <w:lang w:val="ru-RU" w:eastAsia="en-US" w:bidi="ar-SA"/>
+                <w:lang w:val="en-US"/>
               </w:rPr>
               <w:t>Table</w:t>
             </w:r>
@@ -537,7 +537,7 @@
               <w:spacing w:before="36" w:after="36"/>
               <w:jc w:val="left"/>
               <w:rPr>
-                <w:lang w:val="ru-RU"/>
+                <w:lang w:val="en-US"/>
               </w:rPr>
             </w:pPr>
             <w:r>
@@ -546,7 +546,7 @@
                 <w:kern w:val="0"/>
                 <w:sz w:val="24"/>
                 <w:szCs w:val="24"/>
-                <w:lang w:val="ru-RU" w:eastAsia="en-US" w:bidi="ar-SA"/>
+                <w:lang w:val="en-US"/>
               </w:rPr>
               <w:t xml:space="preserve"> </w:t>
             </w:r>
@@ -556,7 +556,7 @@
                 <w:kern w:val="0"/>
                 <w:sz w:val="24"/>
                 <w:szCs w:val="24"/>
-                <w:lang w:val="ru-RU" w:eastAsia="en-US" w:bidi="ar-SA"/>
+                <w:lang w:val="en-US"/>
               </w:rPr>
               <w:t>1</w:t>
             </w:r>
@@ -575,7 +575,7 @@
               <w:spacing w:before="36" w:after="36"/>
               <w:jc w:val="left"/>
               <w:rPr>
-                <w:lang w:val="ru-RU"/>
+                <w:lang w:val="en-US"/>
               </w:rPr>
             </w:pPr>
             <w:r>
@@ -584,7 +584,7 @@
                 <w:kern w:val="0"/>
                 <w:sz w:val="24"/>
                 <w:szCs w:val="24"/>
-                <w:lang w:val="ru-RU" w:eastAsia="en-US" w:bidi="ar-SA"/>
+                <w:lang w:val="en-US"/>
               </w:rPr>
               <w:t xml:space="preserve"> </w:t>
             </w:r>
@@ -594,7 +594,7 @@
                 <w:kern w:val="0"/>
                 <w:sz w:val="24"/>
                 <w:szCs w:val="24"/>
-                <w:lang w:val="ru-RU" w:eastAsia="en-US" w:bidi="ar-SA"/>
+                <w:lang w:val="en-US"/>
               </w:rPr>
               <w:t>2</w:t>
             </w:r>
@@ -606,18 +606,18 @@
       <w:pPr>
         <w:pStyle w:val="ImageCaption"/>
         <w:rPr>
-          <w:lang w:val="ru-RU"/>
-        </w:rPr>
-      </w:pPr>
-      <w:r>
-        <w:rPr>
-          <w:lang w:val="ru-RU"/>
-        </w:rPr>
-        <w:t xml:space="preserve"> </w:t>
-      </w:r>
-      <w:r>
-        <w:rPr>
-          <w:lang w:val="ru-RU"/>
+          <w:lang w:val="en-US"/>
+        </w:rPr>
+      </w:pPr>
+      <w:r>
+        <w:rPr>
+          <w:lang w:val="en-US"/>
+        </w:rPr>
+        <w:t xml:space="preserve"> </w:t>
+      </w:r>
+      <w:r>
+        <w:rPr>
+          <w:lang w:val="en-US"/>
         </w:rPr>
         <w:t xml:space="preserve">Image Caption </w:t>
       </w:r>
@@ -626,18 +626,18 @@
       <w:pPr>
         <w:pStyle w:val="DefinitionTerm"/>
         <w:rPr>
-          <w:lang w:val="ru-RU"/>
-        </w:rPr>
-      </w:pPr>
-      <w:r>
-        <w:rPr>
-          <w:lang w:val="ru-RU"/>
-        </w:rPr>
-        <w:t xml:space="preserve"> </w:t>
-      </w:r>
-      <w:r>
-        <w:rPr>
-          <w:lang w:val="ru-RU"/>
+          <w:lang w:val="en-US"/>
+        </w:rPr>
+      </w:pPr>
+      <w:r>
+        <w:rPr>
+          <w:lang w:val="en-US"/>
+        </w:rPr>
+        <w:t xml:space="preserve"> </w:t>
+      </w:r>
+      <w:r>
+        <w:rPr>
+          <w:lang w:val="en-US"/>
         </w:rPr>
         <w:t xml:space="preserve">DefinitionTerm </w:t>
       </w:r>
@@ -646,18 +646,18 @@
       <w:pPr>
         <w:pStyle w:val="Definition"/>
         <w:rPr>
-          <w:lang w:val="ru-RU"/>
-        </w:rPr>
-      </w:pPr>
-      <w:r>
-        <w:rPr>
-          <w:lang w:val="ru-RU"/>
-        </w:rPr>
-        <w:t xml:space="preserve"> </w:t>
-      </w:r>
-      <w:r>
-        <w:rPr>
-          <w:lang w:val="ru-RU"/>
+          <w:lang w:val="en-US"/>
+        </w:rPr>
+      </w:pPr>
+      <w:r>
+        <w:rPr>
+          <w:lang w:val="en-US"/>
+        </w:rPr>
+        <w:t xml:space="preserve"> </w:t>
+      </w:r>
+      <w:r>
+        <w:rPr>
+          <w:lang w:val="en-US"/>
         </w:rPr>
         <w:t xml:space="preserve">Definition </w:t>
       </w:r>
@@ -666,18 +666,18 @@
       <w:pPr>
         <w:pStyle w:val="DefinitionTerm"/>
         <w:rPr>
-          <w:lang w:val="ru-RU"/>
-        </w:rPr>
-      </w:pPr>
-      <w:r>
-        <w:rPr>
-          <w:lang w:val="ru-RU"/>
-        </w:rPr>
-        <w:t xml:space="preserve"> </w:t>
-      </w:r>
-      <w:r>
-        <w:rPr>
-          <w:lang w:val="ru-RU"/>
+          <w:lang w:val="en-US"/>
+        </w:rPr>
+      </w:pPr>
+      <w:r>
+        <w:rPr>
+          <w:lang w:val="en-US"/>
+        </w:rPr>
+        <w:t xml:space="preserve"> </w:t>
+      </w:r>
+      <w:r>
+        <w:rPr>
+          <w:lang w:val="en-US"/>
         </w:rPr>
         <w:t xml:space="preserve">DefinitionTerm </w:t>
       </w:r>
@@ -687,18 +687,18 @@
         <w:pStyle w:val="Definition"/>
         <w:spacing w:before="0" w:after="200"/>
         <w:rPr>
-          <w:lang w:val="ru-RU"/>
-        </w:rPr>
-      </w:pPr>
-      <w:r>
-        <w:rPr>
-          <w:lang w:val="ru-RU"/>
-        </w:rPr>
-        <w:t xml:space="preserve"> </w:t>
-      </w:r>
-      <w:r>
-        <w:rPr>
-          <w:lang w:val="ru-RU"/>
+          <w:lang w:val="en-US"/>
+        </w:rPr>
+      </w:pPr>
+      <w:r>
+        <w:rPr>
+          <w:lang w:val="en-US"/>
+        </w:rPr>
+        <w:t xml:space="preserve"> </w:t>
+      </w:r>
+      <w:r>
+        <w:rPr>
+          <w:lang w:val="en-US"/>
         </w:rPr>
         <w:t xml:space="preserve">Definition </w:t>
       </w:r>
@@ -713,7 +713,7 @@
       <w:pgNumType w:fmt="decimal"/>
       <w:formProt w:val="false"/>
       <w:textDirection w:val="lrTb"/>
-      <w:docGrid w:type="default" w:linePitch="100" w:charSpace="4294959103"/>
+      <w:docGrid w:type="default" w:linePitch="100" w:charSpace="0"/>
     </w:sectPr>
   </w:body>
 </w:document>
@@ -751,7 +751,7 @@
         <w:pStyle w:val="Style17"/>
         <w:spacing w:before="0" w:after="200"/>
         <w:rPr>
-          <w:lang w:val="ru-RU"/>
+          <w:lang w:val="en-US"/>
         </w:rPr>
       </w:pPr>
       <w:r>
@@ -762,13 +762,13 @@
       </w:r>
       <w:r>
         <w:rPr>
-          <w:lang w:val="ru-RU"/>
-        </w:rPr>
-        <w:t xml:space="preserve"> </w:t>
-      </w:r>
-      <w:r>
-        <w:rPr>
-          <w:lang w:val="ru-RU"/>
+          <w:lang w:val="en-US"/>
+        </w:rPr>
+        <w:t xml:space="preserve"> </w:t>
+      </w:r>
+      <w:r>
+        <w:rPr>
+          <w:lang w:val="en-US"/>
         </w:rPr>
         <w:t>Footnote Text.</w:t>
       </w:r>
@@ -785,7 +785,7 @@
         <w:rFonts w:ascii="Cambria" w:hAnsi="Cambria" w:eastAsia="Cambria" w:cs="" w:asciiTheme="minorHAnsi" w:cstheme="minorBidi" w:eastAsiaTheme="minorHAnsi" w:hAnsiTheme="minorHAnsi"/>
         <w:sz w:val="24"/>
         <w:szCs w:val="24"/>
-        <w:lang w:val="ru-RU" w:eastAsia="en-US" w:bidi="ar-SA"/>
+        <w:lang w:val="en-US" w:eastAsia="en-US" w:bidi="ar-SA"/>
       </w:rPr>
     </w:rPrDefault>
     <w:pPrDefault>
@@ -811,7 +811,7 @@
       <w:kern w:val="0"/>
       <w:sz w:val="28"/>
       <w:szCs w:val="24"/>
-      <w:lang w:val="ru-RU" w:eastAsia="en-US" w:bidi="ar-SA"/>
+      <w:lang w:eastAsia="en-US" w:bidi="ar-SA" w:val="en-US"/>
     </w:rPr>
   </w:style>
   <w:style w:type="paragraph" w:styleId="1">
@@ -1215,7 +1215,7 @@
       <w:kern w:val="0"/>
       <w:sz w:val="28"/>
       <w:szCs w:val="24"/>
-      <w:lang w:val="ru-RU" w:eastAsia="en-US" w:bidi="ar-SA"/>
+      <w:lang w:eastAsia="en-US" w:bidi="ar-SA" w:val="en-US"/>
     </w:rPr>
   </w:style>
   <w:style w:type="paragraph" w:styleId="Date">
@@ -1237,7 +1237,7 @@
       <w:kern w:val="0"/>
       <w:sz w:val="24"/>
       <w:szCs w:val="24"/>
-      <w:lang w:val="ru-RU" w:eastAsia="en-US" w:bidi="ar-SA"/>
+      <w:lang w:eastAsia="en-US" w:bidi="ar-SA" w:val="en-US"/>
     </w:rPr>
   </w:style>
   <w:style w:type="paragraph" w:styleId="Abstract" w:customStyle="1">

</xml_diff>